<commit_message>
touched up some documentation
</commit_message>
<xml_diff>
--- a/JumpingJax_GDD.docx
+++ b/JumpingJax_GDD.docx
@@ -111,16 +111,18 @@
       </w:sdtContent>
     </w:sdt>
     <w:p>
-      <w:r>
-        <w:t xml:space="preserve">Revision: </w:t>
-      </w:r>
-      <w:r>
-        <w:t>5</w:t>
-      </w:r>
-      <w:r>
-        <w:br w:type="page"/>
-      </w:r>
+      <w:pPr>
+        <w:sectPr>
+          <w:headerReference w:type="default" r:id="rId9"/>
+          <w:pgSz w:w="12240" w:h="15840" w:code="1"/>
+          <w:pgMar w:top="1440" w:right="1440" w:bottom="1440" w:left="1440" w:header="720" w:footer="720" w:gutter="0"/>
+          <w:cols w:space="720"/>
+          <w:titlePg/>
+          <w:docGrid w:linePitch="360"/>
+        </w:sectPr>
+      </w:pPr>
     </w:p>
+    <w:p/>
     <w:sdt>
       <w:sdtPr>
         <w:rPr>
@@ -178,7 +180,7 @@
           <w:r>
             <w:fldChar w:fldCharType="separate"/>
           </w:r>
-          <w:hyperlink w:anchor="_Toc56177584" w:history="1">
+          <w:hyperlink w:anchor="_Toc58233802" w:history="1">
             <w:r>
               <w:rPr>
                 <w:rStyle w:val="Hyperlink"/>
@@ -205,7 +207,7 @@
                 <w:noProof/>
                 <w:webHidden/>
               </w:rPr>
-              <w:instrText xml:space="preserve"> PAGEREF _Toc56177584 \h </w:instrText>
+              <w:instrText xml:space="preserve"> PAGEREF _Toc58233802 \h </w:instrText>
             </w:r>
             <w:r>
               <w:rPr>
@@ -248,7 +250,7 @@
               <w:sz w:val="22"/>
             </w:rPr>
           </w:pPr>
-          <w:hyperlink w:anchor="_Toc56177585" w:history="1">
+          <w:hyperlink w:anchor="_Toc58233803" w:history="1">
             <w:r>
               <w:rPr>
                 <w:rStyle w:val="Hyperlink"/>
@@ -275,7 +277,7 @@
                 <w:noProof/>
                 <w:webHidden/>
               </w:rPr>
-              <w:instrText xml:space="preserve"> PAGEREF _Toc56177585 \h </w:instrText>
+              <w:instrText xml:space="preserve"> PAGEREF _Toc58233803 \h </w:instrText>
             </w:r>
             <w:r>
               <w:rPr>
@@ -318,7 +320,7 @@
               <w:sz w:val="22"/>
             </w:rPr>
           </w:pPr>
-          <w:hyperlink w:anchor="_Toc56177586" w:history="1">
+          <w:hyperlink w:anchor="_Toc58233804" w:history="1">
             <w:r>
               <w:rPr>
                 <w:rStyle w:val="Hyperlink"/>
@@ -345,7 +347,7 @@
                 <w:noProof/>
                 <w:webHidden/>
               </w:rPr>
-              <w:instrText xml:space="preserve"> PAGEREF _Toc56177586 \h </w:instrText>
+              <w:instrText xml:space="preserve"> PAGEREF _Toc58233804 \h </w:instrText>
             </w:r>
             <w:r>
               <w:rPr>
@@ -388,13 +390,13 @@
               <w:sz w:val="22"/>
             </w:rPr>
           </w:pPr>
-          <w:hyperlink w:anchor="_Toc56177587" w:history="1">
+          <w:hyperlink w:anchor="_Toc58233805" w:history="1">
             <w:r>
               <w:rPr>
                 <w:rStyle w:val="Hyperlink"/>
                 <w:noProof/>
               </w:rPr>
-              <w:t>Game flow summary</w:t>
+              <w:t>Gameplay core</w:t>
             </w:r>
             <w:r>
               <w:rPr>
@@ -415,7 +417,7 @@
                 <w:noProof/>
                 <w:webHidden/>
               </w:rPr>
-              <w:instrText xml:space="preserve"> PAGEREF _Toc56177587 \h </w:instrText>
+              <w:instrText xml:space="preserve"> PAGEREF _Toc58233805 \h </w:instrText>
             </w:r>
             <w:r>
               <w:rPr>
@@ -458,13 +460,13 @@
               <w:sz w:val="22"/>
             </w:rPr>
           </w:pPr>
-          <w:hyperlink w:anchor="_Toc56177588" w:history="1">
+          <w:hyperlink w:anchor="_Toc58233806" w:history="1">
             <w:r>
               <w:rPr>
                 <w:rStyle w:val="Hyperlink"/>
                 <w:noProof/>
               </w:rPr>
-              <w:t>Art style</w:t>
+              <w:t>Game flow summary</w:t>
             </w:r>
             <w:r>
               <w:rPr>
@@ -485,7 +487,7 @@
                 <w:noProof/>
                 <w:webHidden/>
               </w:rPr>
-              <w:instrText xml:space="preserve"> PAGEREF _Toc56177588 \h </w:instrText>
+              <w:instrText xml:space="preserve"> PAGEREF _Toc58233806 \h </w:instrText>
             </w:r>
             <w:r>
               <w:rPr>
@@ -505,7 +507,7 @@
                 <w:noProof/>
                 <w:webHidden/>
               </w:rPr>
-              <w:t>4</w:t>
+              <w:t>3</w:t>
             </w:r>
             <w:r>
               <w:rPr>
@@ -528,12 +530,82 @@
               <w:sz w:val="22"/>
             </w:rPr>
           </w:pPr>
-          <w:hyperlink w:anchor="_Toc56177589" w:history="1">
+          <w:hyperlink w:anchor="_Toc58233807" w:history="1">
             <w:r>
               <w:rPr>
                 <w:rStyle w:val="Hyperlink"/>
                 <w:noProof/>
               </w:rPr>
+              <w:t>Art style</w:t>
+            </w:r>
+            <w:r>
+              <w:rPr>
+                <w:noProof/>
+                <w:webHidden/>
+              </w:rPr>
+              <w:tab/>
+            </w:r>
+            <w:r>
+              <w:rPr>
+                <w:noProof/>
+                <w:webHidden/>
+              </w:rPr>
+              <w:fldChar w:fldCharType="begin"/>
+            </w:r>
+            <w:r>
+              <w:rPr>
+                <w:noProof/>
+                <w:webHidden/>
+              </w:rPr>
+              <w:instrText xml:space="preserve"> PAGEREF _Toc58233807 \h </w:instrText>
+            </w:r>
+            <w:r>
+              <w:rPr>
+                <w:noProof/>
+                <w:webHidden/>
+              </w:rPr>
+            </w:r>
+            <w:r>
+              <w:rPr>
+                <w:noProof/>
+                <w:webHidden/>
+              </w:rPr>
+              <w:fldChar w:fldCharType="separate"/>
+            </w:r>
+            <w:r>
+              <w:rPr>
+                <w:noProof/>
+                <w:webHidden/>
+              </w:rPr>
+              <w:t>4</w:t>
+            </w:r>
+            <w:r>
+              <w:rPr>
+                <w:noProof/>
+                <w:webHidden/>
+              </w:rPr>
+              <w:fldChar w:fldCharType="end"/>
+            </w:r>
+          </w:hyperlink>
+        </w:p>
+        <w:p>
+          <w:pPr>
+            <w:pStyle w:val="TOC2"/>
+            <w:tabs>
+              <w:tab w:val="right" w:leader="dot" w:pos="9350"/>
+            </w:tabs>
+            <w:rPr>
+              <w:rFonts w:asciiTheme="minorHAnsi" w:eastAsiaTheme="minorEastAsia" w:hAnsiTheme="minorHAnsi"/>
+              <w:noProof/>
+              <w:sz w:val="22"/>
+            </w:rPr>
+          </w:pPr>
+          <w:hyperlink w:anchor="_Toc58233808" w:history="1">
+            <w:r>
+              <w:rPr>
+                <w:rStyle w:val="Hyperlink"/>
+                <w:noProof/>
+              </w:rPr>
               <w:t>Gameplay styles</w:t>
             </w:r>
             <w:r>
@@ -555,7 +627,7 @@
                 <w:noProof/>
                 <w:webHidden/>
               </w:rPr>
-              <w:instrText xml:space="preserve"> PAGEREF _Toc56177589 \h </w:instrText>
+              <w:instrText xml:space="preserve"> PAGEREF _Toc58233808 \h </w:instrText>
             </w:r>
             <w:r>
               <w:rPr>
@@ -598,7 +670,7 @@
               <w:sz w:val="22"/>
             </w:rPr>
           </w:pPr>
-          <w:hyperlink w:anchor="_Toc56177590" w:history="1">
+          <w:hyperlink w:anchor="_Toc58233809" w:history="1">
             <w:r>
               <w:rPr>
                 <w:rStyle w:val="Hyperlink"/>
@@ -625,7 +697,7 @@
                 <w:noProof/>
                 <w:webHidden/>
               </w:rPr>
-              <w:instrText xml:space="preserve"> PAGEREF _Toc56177590 \h </w:instrText>
+              <w:instrText xml:space="preserve"> PAGEREF _Toc58233809 \h </w:instrText>
             </w:r>
             <w:r>
               <w:rPr>
@@ -668,7 +740,7 @@
               <w:sz w:val="22"/>
             </w:rPr>
           </w:pPr>
-          <w:hyperlink w:anchor="_Toc56177591" w:history="1">
+          <w:hyperlink w:anchor="_Toc58233810" w:history="1">
             <w:r>
               <w:rPr>
                 <w:rStyle w:val="Hyperlink"/>
@@ -695,7 +767,7 @@
                 <w:noProof/>
                 <w:webHidden/>
               </w:rPr>
-              <w:instrText xml:space="preserve"> PAGEREF _Toc56177591 \h </w:instrText>
+              <w:instrText xml:space="preserve"> PAGEREF _Toc58233810 \h </w:instrText>
             </w:r>
             <w:r>
               <w:rPr>
@@ -715,7 +787,7 @@
                 <w:noProof/>
                 <w:webHidden/>
               </w:rPr>
-              <w:t>5</w:t>
+              <w:t>4</w:t>
             </w:r>
             <w:r>
               <w:rPr>
@@ -738,7 +810,7 @@
               <w:sz w:val="22"/>
             </w:rPr>
           </w:pPr>
-          <w:hyperlink w:anchor="_Toc56177592" w:history="1">
+          <w:hyperlink w:anchor="_Toc58233811" w:history="1">
             <w:r>
               <w:rPr>
                 <w:rStyle w:val="Hyperlink"/>
@@ -765,7 +837,7 @@
                 <w:noProof/>
                 <w:webHidden/>
               </w:rPr>
-              <w:instrText xml:space="preserve"> PAGEREF _Toc56177592 \h </w:instrText>
+              <w:instrText xml:space="preserve"> PAGEREF _Toc58233811 \h </w:instrText>
             </w:r>
             <w:r>
               <w:rPr>
@@ -785,7 +857,7 @@
                 <w:noProof/>
                 <w:webHidden/>
               </w:rPr>
-              <w:t>5</w:t>
+              <w:t>4</w:t>
             </w:r>
             <w:r>
               <w:rPr>
@@ -808,7 +880,7 @@
               <w:sz w:val="22"/>
             </w:rPr>
           </w:pPr>
-          <w:hyperlink w:anchor="_Toc56177593" w:history="1">
+          <w:hyperlink w:anchor="_Toc58233812" w:history="1">
             <w:r>
               <w:rPr>
                 <w:rStyle w:val="Hyperlink"/>
@@ -835,7 +907,7 @@
                 <w:noProof/>
                 <w:webHidden/>
               </w:rPr>
-              <w:instrText xml:space="preserve"> PAGEREF _Toc56177593 \h </w:instrText>
+              <w:instrText xml:space="preserve"> PAGEREF _Toc58233812 \h </w:instrText>
             </w:r>
             <w:r>
               <w:rPr>
@@ -855,7 +927,7 @@
                 <w:noProof/>
                 <w:webHidden/>
               </w:rPr>
-              <w:t>5</w:t>
+              <w:t>4</w:t>
             </w:r>
             <w:r>
               <w:rPr>
@@ -878,7 +950,7 @@
               <w:sz w:val="22"/>
             </w:rPr>
           </w:pPr>
-          <w:hyperlink w:anchor="_Toc56177594" w:history="1">
+          <w:hyperlink w:anchor="_Toc58233813" w:history="1">
             <w:r>
               <w:rPr>
                 <w:rStyle w:val="Hyperlink"/>
@@ -905,7 +977,7 @@
                 <w:noProof/>
                 <w:webHidden/>
               </w:rPr>
-              <w:instrText xml:space="preserve"> PAGEREF _Toc56177594 \h </w:instrText>
+              <w:instrText xml:space="preserve"> PAGEREF _Toc58233813 \h </w:instrText>
             </w:r>
             <w:r>
               <w:rPr>
@@ -948,7 +1020,7 @@
               <w:sz w:val="22"/>
             </w:rPr>
           </w:pPr>
-          <w:hyperlink w:anchor="_Toc56177595" w:history="1">
+          <w:hyperlink w:anchor="_Toc58233814" w:history="1">
             <w:r>
               <w:rPr>
                 <w:rStyle w:val="Hyperlink"/>
@@ -975,7 +1047,7 @@
                 <w:noProof/>
                 <w:webHidden/>
               </w:rPr>
-              <w:instrText xml:space="preserve"> PAGEREF _Toc56177595 \h </w:instrText>
+              <w:instrText xml:space="preserve"> PAGEREF _Toc58233814 \h </w:instrText>
             </w:r>
             <w:r>
               <w:rPr>
@@ -1018,7 +1090,7 @@
               <w:sz w:val="22"/>
             </w:rPr>
           </w:pPr>
-          <w:hyperlink w:anchor="_Toc56177596" w:history="1">
+          <w:hyperlink w:anchor="_Toc58233815" w:history="1">
             <w:r>
               <w:rPr>
                 <w:rStyle w:val="Hyperlink"/>
@@ -1045,7 +1117,7 @@
                 <w:noProof/>
                 <w:webHidden/>
               </w:rPr>
-              <w:instrText xml:space="preserve"> PAGEREF _Toc56177596 \h </w:instrText>
+              <w:instrText xml:space="preserve"> PAGEREF _Toc58233815 \h </w:instrText>
             </w:r>
             <w:r>
               <w:rPr>
@@ -1088,7 +1160,7 @@
               <w:sz w:val="22"/>
             </w:rPr>
           </w:pPr>
-          <w:hyperlink w:anchor="_Toc56177597" w:history="1">
+          <w:hyperlink w:anchor="_Toc58233816" w:history="1">
             <w:r>
               <w:rPr>
                 <w:rStyle w:val="Hyperlink"/>
@@ -1115,7 +1187,7 @@
                 <w:noProof/>
                 <w:webHidden/>
               </w:rPr>
-              <w:instrText xml:space="preserve"> PAGEREF _Toc56177597 \h </w:instrText>
+              <w:instrText xml:space="preserve"> PAGEREF _Toc58233816 \h </w:instrText>
             </w:r>
             <w:r>
               <w:rPr>
@@ -1135,7 +1207,7 @@
                 <w:noProof/>
                 <w:webHidden/>
               </w:rPr>
-              <w:t>6</w:t>
+              <w:t>5</w:t>
             </w:r>
             <w:r>
               <w:rPr>
@@ -1158,7 +1230,7 @@
               <w:sz w:val="22"/>
             </w:rPr>
           </w:pPr>
-          <w:hyperlink w:anchor="_Toc56177598" w:history="1">
+          <w:hyperlink w:anchor="_Toc58233817" w:history="1">
             <w:r>
               <w:rPr>
                 <w:rStyle w:val="Hyperlink"/>
@@ -1185,7 +1257,7 @@
                 <w:noProof/>
                 <w:webHidden/>
               </w:rPr>
-              <w:instrText xml:space="preserve"> PAGEREF _Toc56177598 \h </w:instrText>
+              <w:instrText xml:space="preserve"> PAGEREF _Toc58233817 \h </w:instrText>
             </w:r>
             <w:r>
               <w:rPr>
@@ -1205,7 +1277,7 @@
                 <w:noProof/>
                 <w:webHidden/>
               </w:rPr>
-              <w:t>6</w:t>
+              <w:t>5</w:t>
             </w:r>
             <w:r>
               <w:rPr>
@@ -1228,7 +1300,7 @@
               <w:sz w:val="22"/>
             </w:rPr>
           </w:pPr>
-          <w:hyperlink w:anchor="_Toc56177599" w:history="1">
+          <w:hyperlink w:anchor="_Toc58233818" w:history="1">
             <w:r>
               <w:rPr>
                 <w:rStyle w:val="Hyperlink"/>
@@ -1255,7 +1327,7 @@
                 <w:noProof/>
                 <w:webHidden/>
               </w:rPr>
-              <w:instrText xml:space="preserve"> PAGEREF _Toc56177599 \h </w:instrText>
+              <w:instrText xml:space="preserve"> PAGEREF _Toc58233818 \h </w:instrText>
             </w:r>
             <w:r>
               <w:rPr>
@@ -1275,7 +1347,7 @@
                 <w:noProof/>
                 <w:webHidden/>
               </w:rPr>
-              <w:t>7</w:t>
+              <w:t>6</w:t>
             </w:r>
             <w:r>
               <w:rPr>
@@ -1298,7 +1370,7 @@
               <w:sz w:val="22"/>
             </w:rPr>
           </w:pPr>
-          <w:hyperlink w:anchor="_Toc56177600" w:history="1">
+          <w:hyperlink w:anchor="_Toc58233819" w:history="1">
             <w:r>
               <w:rPr>
                 <w:rStyle w:val="Hyperlink"/>
@@ -1325,7 +1397,7 @@
                 <w:noProof/>
                 <w:webHidden/>
               </w:rPr>
-              <w:instrText xml:space="preserve"> PAGEREF _Toc56177600 \h </w:instrText>
+              <w:instrText xml:space="preserve"> PAGEREF _Toc58233819 \h </w:instrText>
             </w:r>
             <w:r>
               <w:rPr>
@@ -1345,7 +1417,7 @@
                 <w:noProof/>
                 <w:webHidden/>
               </w:rPr>
-              <w:t>7</w:t>
+              <w:t>6</w:t>
             </w:r>
             <w:r>
               <w:rPr>
@@ -1377,7 +1449,7 @@
       <w:pPr>
         <w:pStyle w:val="Heading1"/>
       </w:pPr>
-      <w:bookmarkStart w:id="0" w:name="_Toc56177584"/>
+      <w:bookmarkStart w:id="0" w:name="_Toc58233802"/>
       <w:r>
         <w:lastRenderedPageBreak/>
         <w:t>Game overview</w:t>
@@ -1388,7 +1460,7 @@
       <w:pPr>
         <w:pStyle w:val="Heading2"/>
       </w:pPr>
-      <w:bookmarkStart w:id="1" w:name="_Toc56177585"/>
+      <w:bookmarkStart w:id="1" w:name="_Toc58233803"/>
       <w:r>
         <w:t>Game concept</w:t>
       </w:r>
@@ -1409,7 +1481,7 @@
       <w:pPr>
         <w:pStyle w:val="Heading2"/>
       </w:pPr>
-      <w:bookmarkStart w:id="2" w:name="_Toc56177586"/>
+      <w:bookmarkStart w:id="2" w:name="_Toc58233804"/>
       <w:r>
         <w:t>Target audience</w:t>
       </w:r>
@@ -1460,11 +1532,26 @@
       <w:pPr>
         <w:pStyle w:val="Heading2"/>
       </w:pPr>
-      <w:bookmarkStart w:id="3" w:name="_Toc56177587"/>
+      <w:bookmarkStart w:id="3" w:name="_Toc58233805"/>
+      <w:r>
+        <w:t>Gameplay core</w:t>
+      </w:r>
+      <w:bookmarkEnd w:id="3"/>
+    </w:p>
+    <w:p>
+      <w:r>
+        <w:t>Death platforms, glowing red will reset the player to the last checkpoint, while anything else does not.</w:t>
+      </w:r>
+    </w:p>
+    <w:p>
+      <w:pPr>
+        <w:pStyle w:val="Heading2"/>
+      </w:pPr>
+      <w:bookmarkStart w:id="4" w:name="_Toc58233806"/>
       <w:r>
         <w:t>Game flow summary</w:t>
       </w:r>
-      <w:bookmarkEnd w:id="3"/>
+      <w:bookmarkEnd w:id="4"/>
     </w:p>
     <w:p>
       <w:r>
@@ -1487,7 +1574,7 @@
             <wp:cNvGraphicFramePr/>
             <a:graphic xmlns:a="http://schemas.openxmlformats.org/drawingml/2006/main">
               <a:graphicData uri="http://schemas.openxmlformats.org/drawingml/2006/diagram">
-                <dgm:relIds xmlns:dgm="http://schemas.openxmlformats.org/drawingml/2006/diagram" xmlns:r="http://schemas.openxmlformats.org/officeDocument/2006/relationships" r:dm="rId9" r:lo="rId10" r:qs="rId11" r:cs="rId12"/>
+                <dgm:relIds xmlns:dgm="http://schemas.openxmlformats.org/drawingml/2006/diagram" xmlns:r="http://schemas.openxmlformats.org/officeDocument/2006/relationships" r:dm="rId10" r:lo="rId11" r:qs="rId12" r:cs="rId13"/>
               </a:graphicData>
             </a:graphic>
           </wp:anchor>
@@ -1506,12 +1593,12 @@
       <w:pPr>
         <w:pStyle w:val="Heading2"/>
       </w:pPr>
-      <w:bookmarkStart w:id="4" w:name="_Toc56177588"/>
+      <w:bookmarkStart w:id="5" w:name="_Toc58233807"/>
       <w:r>
         <w:lastRenderedPageBreak/>
         <w:t>Art style</w:t>
       </w:r>
-      <w:bookmarkEnd w:id="4"/>
+      <w:bookmarkEnd w:id="5"/>
       <w:r>
         <w:t xml:space="preserve"> </w:t>
       </w:r>
@@ -1525,11 +1612,11 @@
       <w:pPr>
         <w:pStyle w:val="Heading2"/>
       </w:pPr>
-      <w:bookmarkStart w:id="5" w:name="_Toc56177589"/>
+      <w:bookmarkStart w:id="6" w:name="_Toc58233808"/>
       <w:r>
         <w:t>Gameplay styles</w:t>
       </w:r>
-      <w:bookmarkEnd w:id="5"/>
+      <w:bookmarkEnd w:id="6"/>
     </w:p>
     <w:p>
       <w:r>
@@ -1540,11 +1627,11 @@
       <w:pPr>
         <w:pStyle w:val="Heading1"/>
       </w:pPr>
-      <w:bookmarkStart w:id="6" w:name="_Toc56177590"/>
+      <w:bookmarkStart w:id="7" w:name="_Toc58233809"/>
       <w:r>
         <w:t>Gameplay mechanics</w:t>
       </w:r>
-      <w:bookmarkEnd w:id="6"/>
+      <w:bookmarkEnd w:id="7"/>
     </w:p>
     <w:p>
       <w:pPr>
@@ -1658,84 +1745,89 @@
       <w:pPr>
         <w:pStyle w:val="Heading2"/>
       </w:pPr>
-      <w:bookmarkStart w:id="7" w:name="_Toc56177591"/>
+      <w:bookmarkStart w:id="8" w:name="_Toc58233810"/>
       <w:r>
         <w:t>Gameplay mechanics descriptions</w:t>
-      </w:r>
-      <w:bookmarkEnd w:id="7"/>
-    </w:p>
-    <w:p>
-      <w:pPr>
-        <w:pStyle w:val="Heading3"/>
-      </w:pPr>
-      <w:bookmarkStart w:id="8" w:name="_Toc56177592"/>
-      <w:r>
-        <w:t>Collectables</w:t>
       </w:r>
       <w:bookmarkEnd w:id="8"/>
     </w:p>
     <w:p>
-      <w:r>
-        <w:t>The player will have to option to collect glowing dog bones during their progression. These dog bones will count towards their rating at the end of the level.</w:t>
-      </w:r>
-    </w:p>
-    <w:p>
       <w:pPr>
         <w:pStyle w:val="Heading3"/>
       </w:pPr>
-      <w:bookmarkStart w:id="9" w:name="_Toc56177593"/>
-      <w:r>
-        <w:t>Level completion-time rating</w:t>
+      <w:bookmarkStart w:id="9" w:name="_Toc58233811"/>
+      <w:r>
+        <w:t>Collectables</w:t>
       </w:r>
       <w:bookmarkEnd w:id="9"/>
     </w:p>
     <w:p>
       <w:r>
-        <w:t>When the player finishes a level, they will get a dog bone rating depending on the time they completed the level under. By default</w:t>
-      </w:r>
-      <w:r>
-        <w:t xml:space="preserve">, there are 3 available dog bones to achieve. However, the collected optional dog bones will count </w:t>
-      </w:r>
-      <w:r>
-        <w:t>into</w:t>
-      </w:r>
-      <w:r>
-        <w:t xml:space="preserve"> the rating, meaning if a player only gets a 2-bone rating, but if they collected 1 bone during the level, they would get a 3-bone rating.</w:t>
-      </w:r>
-      <w:r>
-        <w:t xml:space="preserve"> The player will be able to get more than 3 bones as rating.</w:t>
+        <w:t>The player will have to option to collect glowing dog bones during their progression. These dog bones will count towards their rating at the end of the level.</w:t>
       </w:r>
     </w:p>
     <w:p>
       <w:pPr>
         <w:pStyle w:val="Heading3"/>
       </w:pPr>
-      <w:bookmarkStart w:id="10" w:name="_Toc56177594"/>
-      <w:r>
-        <w:t>Portals</w:t>
+      <w:bookmarkStart w:id="10" w:name="_Toc58233812"/>
+      <w:r>
+        <w:t>Level completion-time rating</w:t>
       </w:r>
       <w:bookmarkEnd w:id="10"/>
     </w:p>
     <w:p>
       <w:r>
-        <w:t xml:space="preserve">On certain maps, the player will have the option to create a maximum of 2 portals for them to use for traversal. </w:t>
+        <w:t>When the player finishes a level, they will get a dog bone rating depending on the time they completed the level under. By default</w:t>
+      </w:r>
+      <w:r>
+        <w:t xml:space="preserve">, there are 3 available dog bones to achieve. However, the collected optional dog bones will count </w:t>
+      </w:r>
+      <w:r>
+        <w:t>into</w:t>
+      </w:r>
+      <w:r>
+        <w:t xml:space="preserve"> the rating, meaning if a player only gets a 2-bone rating, but if they collected 1 bone during the level, they would get a 3-bone rating.</w:t>
+      </w:r>
+      <w:r>
+        <w:t xml:space="preserve"> The player will be able to get more than 3 bones as rating.</w:t>
       </w:r>
     </w:p>
     <w:p>
       <w:r>
+        <w:t>Their time will also be uploaded to Steam, and they will rank according to that.</w:t>
+      </w:r>
+    </w:p>
+    <w:p>
+      <w:pPr>
+        <w:pStyle w:val="Heading3"/>
+      </w:pPr>
+      <w:bookmarkStart w:id="11" w:name="_Toc58233813"/>
+      <w:r>
         <w:lastRenderedPageBreak/>
+        <w:t>Portals</w:t>
+      </w:r>
+      <w:bookmarkEnd w:id="11"/>
+    </w:p>
+    <w:p>
+      <w:r>
+        <w:t xml:space="preserve">On certain maps, the player will have the option to create a maximum of 2 portals for them to use for traversal. </w:t>
+      </w:r>
+    </w:p>
+    <w:p>
+      <w:r>
         <w:t xml:space="preserve">Portals will allow the </w:t>
       </w:r>
-      <w:commentRangeStart w:id="11"/>
+      <w:commentRangeStart w:id="12"/>
       <w:r>
         <w:t>player</w:t>
       </w:r>
-      <w:commentRangeEnd w:id="11"/>
+      <w:commentRangeEnd w:id="12"/>
       <w:r>
         <w:rPr>
           <w:rStyle w:val="CommentReference"/>
         </w:rPr>
-        <w:commentReference w:id="11"/>
+        <w:commentReference w:id="12"/>
       </w:r>
       <w:r>
         <w:t xml:space="preserve"> to teleport instantly by walking through a portal on one wall, and out the portal placed on another wall.</w:t>
@@ -1830,42 +1922,34 @@
       </w:r>
     </w:p>
     <w:p>
-      <w:pPr>
-        <w:rPr>
-          <w:color w:val="FF0000"/>
-        </w:rPr>
-      </w:pPr>
-      <w:r>
-        <w:rPr>
-          <w:color w:val="FF0000"/>
-        </w:rPr>
-        <w:t>We are not intending to ship this feature in the first alpha release.</w:t>
+      <w:r>
+        <w:t>Portal levels will be at the end of the narrative.</w:t>
       </w:r>
     </w:p>
     <w:p>
       <w:pPr>
         <w:pStyle w:val="Heading3"/>
       </w:pPr>
-      <w:bookmarkStart w:id="12" w:name="_Toc56177595"/>
+      <w:bookmarkStart w:id="13" w:name="_Toc58233814"/>
       <w:r>
         <w:t>Custom levels</w:t>
       </w:r>
-      <w:bookmarkEnd w:id="12"/>
+      <w:bookmarkEnd w:id="13"/>
     </w:p>
     <w:p>
       <w:r>
         <w:t xml:space="preserve">The player will be allowed to create custom </w:t>
       </w:r>
-      <w:commentRangeStart w:id="13"/>
+      <w:commentRangeStart w:id="14"/>
       <w:r>
         <w:t>levels</w:t>
       </w:r>
-      <w:commentRangeEnd w:id="13"/>
+      <w:commentRangeEnd w:id="14"/>
       <w:r>
         <w:rPr>
           <w:rStyle w:val="CommentReference"/>
         </w:rPr>
-        <w:commentReference w:id="13"/>
+        <w:commentReference w:id="14"/>
       </w:r>
       <w:r>
         <w:t xml:space="preserve"> using a built-in editor, and then post them on the Steam Workshop of Jumping Jax.</w:t>
@@ -1873,59 +1957,46 @@
     </w:p>
     <w:p>
       <w:pPr>
-        <w:rPr>
-          <w:color w:val="FF0000"/>
-        </w:rPr>
-      </w:pPr>
-      <w:r>
-        <w:rPr>
-          <w:color w:val="FF0000"/>
-        </w:rPr>
-        <w:t>We are not intending to ship this feature in the first alpha release.</w:t>
-      </w:r>
-    </w:p>
-    <w:p>
-      <w:pPr>
         <w:pStyle w:val="Heading3"/>
       </w:pPr>
-      <w:bookmarkStart w:id="14" w:name="_Toc56177596"/>
+      <w:bookmarkStart w:id="15" w:name="_Toc58233815"/>
       <w:r>
         <w:t>Replay</w:t>
-      </w:r>
-      <w:bookmarkEnd w:id="14"/>
-    </w:p>
-    <w:p>
-      <w:r>
-        <w:t>The second time the player progresses through a level, their body will have a hologram clone that will follow the player’s path from the original run. The previously pressed keystrokes would also appear on the HUD.</w:t>
-      </w:r>
-    </w:p>
-    <w:p>
-      <w:pPr>
-        <w:pStyle w:val="Heading3"/>
-      </w:pPr>
-      <w:bookmarkStart w:id="15" w:name="_Toc56177597"/>
-      <w:r>
-        <w:t>Tutorial texts</w:t>
       </w:r>
       <w:bookmarkEnd w:id="15"/>
     </w:p>
     <w:p>
       <w:r>
-        <w:t>On each level, tutorial text will appear containing whatever the level designer wrote in it. This text will disappear when the player presses TAB.</w:t>
+        <w:t>The second time the player progresses through a level, their body will have a hologram clone that will follow the player’s path from the original run. The previously pressed keystrokes would also appear on the HUD.</w:t>
       </w:r>
     </w:p>
     <w:p>
       <w:pPr>
         <w:pStyle w:val="Heading3"/>
       </w:pPr>
-      <w:bookmarkStart w:id="16" w:name="_Toc56177598"/>
-      <w:r>
-        <w:t>Developer console</w:t>
+      <w:bookmarkStart w:id="16" w:name="_Toc58233816"/>
+      <w:r>
+        <w:t>Tutorial texts</w:t>
       </w:r>
       <w:bookmarkEnd w:id="16"/>
     </w:p>
     <w:p>
       <w:r>
+        <w:t>On each level, tutorial text will appear containing whatever the level designer wrote in it. This text will disappear when the player presses TAB.</w:t>
+      </w:r>
+    </w:p>
+    <w:p>
+      <w:pPr>
+        <w:pStyle w:val="Heading3"/>
+      </w:pPr>
+      <w:bookmarkStart w:id="17" w:name="_Toc58233817"/>
+      <w:r>
+        <w:t>Developer console</w:t>
+      </w:r>
+      <w:bookmarkEnd w:id="17"/>
+    </w:p>
+    <w:p>
+      <w:r>
         <w:t xml:space="preserve">The game will feature a console, which </w:t>
       </w:r>
       <w:r>
@@ -1946,16 +2017,16 @@
       <w:r>
         <w:t xml:space="preserve">These commands </w:t>
       </w:r>
-      <w:commentRangeStart w:id="17"/>
+      <w:commentRangeStart w:id="18"/>
       <w:r>
         <w:t>are</w:t>
       </w:r>
-      <w:commentRangeEnd w:id="17"/>
+      <w:commentRangeEnd w:id="18"/>
       <w:r>
         <w:rPr>
           <w:rStyle w:val="CommentReference"/>
         </w:rPr>
-        <w:commentReference w:id="17"/>
+        <w:commentReference w:id="18"/>
       </w:r>
       <w:r>
         <w:t>:</w:t>
@@ -2202,11 +2273,11 @@
       <w:pPr>
         <w:pStyle w:val="Heading1"/>
       </w:pPr>
-      <w:bookmarkStart w:id="18" w:name="_Toc56177599"/>
+      <w:bookmarkStart w:id="19" w:name="_Toc58233818"/>
       <w:r>
         <w:t>Setting</w:t>
       </w:r>
-      <w:bookmarkEnd w:id="18"/>
+      <w:bookmarkEnd w:id="19"/>
     </w:p>
     <w:p>
       <w:r>
@@ -2229,11 +2300,11 @@
       <w:pPr>
         <w:pStyle w:val="Heading1"/>
       </w:pPr>
-      <w:bookmarkStart w:id="19" w:name="_Toc56177600"/>
+      <w:bookmarkStart w:id="20" w:name="_Toc58233819"/>
       <w:r>
         <w:t>HUD</w:t>
       </w:r>
-      <w:bookmarkEnd w:id="19"/>
+      <w:bookmarkEnd w:id="20"/>
     </w:p>
     <w:p>
       <w:r>
@@ -2304,7 +2375,6 @@
       </w:r>
     </w:p>
     <w:sectPr>
-      <w:headerReference w:type="default" r:id="rId18"/>
       <w:pgSz w:w="12240" w:h="15840" w:code="1"/>
       <w:pgMar w:top="1440" w:right="1440" w:bottom="1440" w:left="1440" w:header="720" w:footer="720" w:gutter="0"/>
       <w:cols w:space="720"/>
@@ -2317,7 +2387,7 @@
 
 <file path=word/comments.xml><?xml version="1.0" encoding="utf-8"?>
 <w:comments xmlns:wpc="http://schemas.microsoft.com/office/word/2010/wordprocessingCanvas" xmlns:cx="http://schemas.microsoft.com/office/drawing/2014/chartex" xmlns:cx1="http://schemas.microsoft.com/office/drawing/2015/9/8/chartex" xmlns:cx2="http://schemas.microsoft.com/office/drawing/2015/10/21/chartex" xmlns:cx3="http://schemas.microsoft.com/office/drawing/2016/5/9/chartex" xmlns:cx4="http://schemas.microsoft.com/office/drawing/2016/5/10/chartex" xmlns:cx5="http://schemas.microsoft.com/office/drawing/2016/5/11/chartex" xmlns:cx6="http://schemas.microsoft.com/office/drawing/2016/5/12/chartex" xmlns:cx7="http://schemas.microsoft.com/office/drawing/2016/5/13/chartex" xmlns:cx8="http://schemas.microsoft.com/office/drawing/2016/5/14/chartex" xmlns:mc="http://schemas.openxmlformats.org/markup-compatibility/2006" xmlns:aink="http://schemas.microsoft.com/office/drawing/2016/ink" xmlns:am3d="http://schemas.microsoft.com/office/drawing/2017/model3d" xmlns:o="urn:schemas-microsoft-com:office:office" xmlns:r="http://schemas.openxmlformats.org/officeDocument/2006/relationships" xmlns:m="http://schemas.openxmlformats.org/officeDocument/2006/math" xmlns:v="urn:schemas-microsoft-com:vml" xmlns:wp14="http://schemas.microsoft.com/office/word/2010/wordprocessingDrawing" xmlns:wp="http://schemas.openxmlformats.org/drawingml/2006/wordprocessingDrawing" xmlns:w10="urn:schemas-microsoft-com:office:word" xmlns:w="http://schemas.openxmlformats.org/wordprocessingml/2006/main" xmlns:w14="http://schemas.microsoft.com/office/word/2010/wordml" xmlns:w15="http://schemas.microsoft.com/office/word/2012/wordml" xmlns:w16cex="http://schemas.microsoft.com/office/word/2018/wordml/cex" xmlns:w16cid="http://schemas.microsoft.com/office/word/2016/wordml/cid" xmlns:w16="http://schemas.microsoft.com/office/word/2018/wordml" xmlns:w16se="http://schemas.microsoft.com/office/word/2015/wordml/symex" xmlns:wpg="http://schemas.microsoft.com/office/word/2010/wordprocessingGroup" xmlns:wpi="http://schemas.microsoft.com/office/word/2010/wordprocessingInk" xmlns:wne="http://schemas.microsoft.com/office/word/2006/wordml" xmlns:wps="http://schemas.microsoft.com/office/word/2010/wordprocessingShape" mc:Ignorable="w14 w15 w16se w16cid w16 w16cex wp14">
-  <w:comment w:id="11" w:author="Levente Bíró" w:date="2020-10-29T17:26:00Z" w:initials="LB">
+  <w:comment w:id="12" w:author="Levente Bíró" w:date="2020-10-29T17:26:00Z" w:initials="LB">
     <w:p>
       <w:pPr>
         <w:pStyle w:val="CommentText"/>
@@ -2333,7 +2403,7 @@
       </w:r>
     </w:p>
   </w:comment>
-  <w:comment w:id="13" w:author="Levente Bíró" w:date="2020-10-29T17:29:00Z" w:initials="LB">
+  <w:comment w:id="14" w:author="Levente Bíró" w:date="2020-10-29T17:29:00Z" w:initials="LB">
     <w:p>
       <w:pPr>
         <w:pStyle w:val="CommentText"/>
@@ -2349,7 +2419,7 @@
       </w:r>
     </w:p>
   </w:comment>
-  <w:comment w:id="17" w:author="Levente Bíró" w:date="2020-10-29T18:05:00Z" w:initials="LB">
+  <w:comment w:id="18" w:author="Levente Bíró" w:date="2020-10-29T18:05:00Z" w:initials="LB">
     <w:p>
       <w:pPr>
         <w:pStyle w:val="CommentText"/>
@@ -2378,8 +2448,8 @@
 
 <file path=word/commentsExtended.xml><?xml version="1.0" encoding="utf-8"?>
 <w15:commentsEx xmlns:wpc="http://schemas.microsoft.com/office/word/2010/wordprocessingCanvas" xmlns:cx="http://schemas.microsoft.com/office/drawing/2014/chartex" xmlns:cx1="http://schemas.microsoft.com/office/drawing/2015/9/8/chartex" xmlns:cx2="http://schemas.microsoft.com/office/drawing/2015/10/21/chartex" xmlns:cx3="http://schemas.microsoft.com/office/drawing/2016/5/9/chartex" xmlns:cx4="http://schemas.microsoft.com/office/drawing/2016/5/10/chartex" xmlns:cx5="http://schemas.microsoft.com/office/drawing/2016/5/11/chartex" xmlns:cx6="http://schemas.microsoft.com/office/drawing/2016/5/12/chartex" xmlns:cx7="http://schemas.microsoft.com/office/drawing/2016/5/13/chartex" xmlns:cx8="http://schemas.microsoft.com/office/drawing/2016/5/14/chartex" xmlns:mc="http://schemas.openxmlformats.org/markup-compatibility/2006" xmlns:aink="http://schemas.microsoft.com/office/drawing/2016/ink" xmlns:am3d="http://schemas.microsoft.com/office/drawing/2017/model3d" xmlns:o="urn:schemas-microsoft-com:office:office" xmlns:r="http://schemas.openxmlformats.org/officeDocument/2006/relationships" xmlns:m="http://schemas.openxmlformats.org/officeDocument/2006/math" xmlns:v="urn:schemas-microsoft-com:vml" xmlns:wp14="http://schemas.microsoft.com/office/word/2010/wordprocessingDrawing" xmlns:wp="http://schemas.openxmlformats.org/drawingml/2006/wordprocessingDrawing" xmlns:w10="urn:schemas-microsoft-com:office:word" xmlns:w="http://schemas.openxmlformats.org/wordprocessingml/2006/main" xmlns:w14="http://schemas.microsoft.com/office/word/2010/wordml" xmlns:w15="http://schemas.microsoft.com/office/word/2012/wordml" xmlns:w16cex="http://schemas.microsoft.com/office/word/2018/wordml/cex" xmlns:w16cid="http://schemas.microsoft.com/office/word/2016/wordml/cid" xmlns:w16="http://schemas.microsoft.com/office/word/2018/wordml" xmlns:w16se="http://schemas.microsoft.com/office/word/2015/wordml/symex" xmlns:wpg="http://schemas.microsoft.com/office/word/2010/wordprocessingGroup" xmlns:wpi="http://schemas.microsoft.com/office/word/2010/wordprocessingInk" xmlns:wne="http://schemas.microsoft.com/office/word/2006/wordml" xmlns:wps="http://schemas.microsoft.com/office/word/2010/wordprocessingShape" mc:Ignorable="w14 w15 w16se w16cid w16 w16cex wp14">
-  <w15:commentEx w15:paraId="5F7CA442" w15:done="0"/>
-  <w15:commentEx w15:paraId="7E98CB5C" w15:done="0"/>
+  <w15:commentEx w15:paraId="5F7CA442" w15:done="1"/>
+  <w15:commentEx w15:paraId="7E98CB5C" w15:done="1"/>
   <w15:commentEx w15:paraId="6A2A1505" w15:done="0"/>
 </w15:commentsEx>
 </file>
@@ -5080,7 +5150,7 @@
   <dgm:whole/>
   <dgm:extLst>
     <a:ext uri="http://schemas.microsoft.com/office/drawing/2008/diagram">
-      <dsp:dataModelExt xmlns:dsp="http://schemas.microsoft.com/office/drawing/2008/diagram" relId="rId13" minVer="http://schemas.openxmlformats.org/drawingml/2006/diagram"/>
+      <dsp:dataModelExt xmlns:dsp="http://schemas.microsoft.com/office/drawing/2008/diagram" relId="rId14" minVer="http://schemas.openxmlformats.org/drawingml/2006/diagram"/>
     </a:ext>
   </dgm:extLst>
 </dgm:dataModel>
@@ -7210,6 +7280,7 @@
     <w:rsid w:val="00707F53"/>
     <w:rsid w:val="00975F25"/>
     <w:rsid w:val="00B6424B"/>
+    <w:rsid w:val="00B6577B"/>
     <w:rsid w:val="00F12F8D"/>
   </w:rsids>
   <m:mathPr>

</xml_diff>

<commit_message>
forgot some things in the last commit
</commit_message>
<xml_diff>
--- a/JumpingJax_GDD.docx
+++ b/JumpingJax_GDD.docx
@@ -42,21 +42,14 @@
           <w:r>
             <w:t xml:space="preserve">Levente </w:t>
           </w:r>
-          <w:proofErr w:type="spellStart"/>
           <w:proofErr w:type="gramStart"/>
           <w:r>
             <w:t>Biro;Sabien</w:t>
           </w:r>
-          <w:proofErr w:type="spellEnd"/>
           <w:proofErr w:type="gramEnd"/>
           <w:r>
-            <w:t xml:space="preserve"> </w:t>
+            <w:t xml:space="preserve"> Jamin</w:t>
           </w:r>
-          <w:proofErr w:type="spellStart"/>
-          <w:r>
-            <w:t>Jamin</w:t>
-          </w:r>
-          <w:proofErr w:type="spellEnd"/>
         </w:sdtContent>
       </w:sdt>
     </w:p>
@@ -99,13 +92,8 @@
       <w:sdtEndPr/>
       <w:sdtContent>
         <w:p>
-          <w:proofErr w:type="spellStart"/>
           <w:r>
-            <w:t>Caos</w:t>
-          </w:r>
-          <w:proofErr w:type="spellEnd"/>
-          <w:r>
-            <w:t xml:space="preserve"> Creations, LLC</w:t>
+            <w:t>Caos Creations, LLC</w:t>
           </w:r>
         </w:p>
       </w:sdtContent>
@@ -1902,23 +1890,7 @@
         </w:numPr>
       </w:pPr>
       <w:r>
-        <w:t xml:space="preserve">Portals can only be placed on Portal Walls, or more specifically, objects with the Tag </w:t>
-      </w:r>
-      <w:proofErr w:type="spellStart"/>
-      <w:r>
-        <w:t>PortalWall</w:t>
-      </w:r>
-      <w:proofErr w:type="spellEnd"/>
-      <w:r>
-        <w:t xml:space="preserve"> and the Layer </w:t>
-      </w:r>
-      <w:proofErr w:type="spellStart"/>
-      <w:r>
-        <w:t>PortalWall</w:t>
-      </w:r>
-      <w:proofErr w:type="spellEnd"/>
-      <w:r>
-        <w:t>.</w:t>
+        <w:t>Portals can only be placed on Portal Walls, or more specifically, objects with the Tag PortalWall and the Layer PortalWall.</w:t>
       </w:r>
     </w:p>
     <w:p>
@@ -1968,6 +1940,11 @@
     <w:p>
       <w:r>
         <w:t>The second time the player progresses through a level, their body will have a hologram clone that will follow the player’s path from the original run. The previously pressed keystrokes would also appear on the HUD.</w:t>
+      </w:r>
+    </w:p>
+    <w:p>
+      <w:r>
+        <w:t xml:space="preserve">The player would also be able to select a person from the Steam leaderboards and watch the replay of that playthrough. </w:t>
       </w:r>
     </w:p>
     <w:p>
@@ -2086,14 +2063,12 @@
                 <w:rFonts w:ascii="Consolas" w:hAnsi="Consolas"/>
               </w:rPr>
             </w:pPr>
-            <w:proofErr w:type="spellStart"/>
             <w:r>
               <w:rPr>
                 <w:rFonts w:ascii="Consolas" w:hAnsi="Consolas"/>
               </w:rPr>
               <w:t>NoClip</w:t>
             </w:r>
-            <w:proofErr w:type="spellEnd"/>
           </w:p>
         </w:tc>
         <w:tc>
@@ -2180,14 +2155,12 @@
                 <w:rFonts w:ascii="Consolas" w:hAnsi="Consolas"/>
               </w:rPr>
             </w:pPr>
-            <w:proofErr w:type="spellStart"/>
             <w:r>
               <w:rPr>
                 <w:rFonts w:ascii="Consolas" w:hAnsi="Consolas"/>
               </w:rPr>
               <w:t>GetGameInfo</w:t>
             </w:r>
-            <w:proofErr w:type="spellEnd"/>
           </w:p>
         </w:tc>
         <w:tc>
@@ -7272,6 +7245,7 @@
   </w:compat>
   <w:rsids>
     <w:rsidRoot w:val="00417876"/>
+    <w:rsid w:val="000E4C20"/>
     <w:rsid w:val="00105130"/>
     <w:rsid w:val="0025105A"/>
     <w:rsid w:val="003F7FB4"/>

</xml_diff>

<commit_message>
One more time :DD
</commit_message>
<xml_diff>
--- a/JumpingJax_GDD.docx
+++ b/JumpingJax_GDD.docx
@@ -40,15 +40,7 @@
         <w:sdtEndPr/>
         <w:sdtContent>
           <w:r>
-            <w:t xml:space="preserve">Levente </w:t>
-          </w:r>
-          <w:proofErr w:type="gramStart"/>
-          <w:r>
-            <w:t>Biro;Sabien</w:t>
-          </w:r>
-          <w:proofErr w:type="gramEnd"/>
-          <w:r>
-            <w:t xml:space="preserve"> Jamin</w:t>
+            <w:t>Levente Biro;Sabien Jamin</w:t>
           </w:r>
         </w:sdtContent>
       </w:sdt>
@@ -1530,6 +1522,9 @@
       <w:r>
         <w:t>Death platforms, glowing red will reset the player to the last checkpoint, while anything else does not.</w:t>
       </w:r>
+      <w:r>
+        <w:t xml:space="preserve"> The player needs to avoid the red platforms as much as he can.</w:t>
+      </w:r>
     </w:p>
     <w:p>
       <w:pPr>
@@ -1568,11 +1563,6 @@
           </wp:anchor>
         </w:drawing>
       </w:r>
-    </w:p>
-    <w:p>
-      <w:pPr>
-        <w:pStyle w:val="Heading2"/>
-      </w:pPr>
       <w:r>
         <w:br w:type="page"/>
       </w:r>
@@ -2085,7 +2075,11 @@
           <w:tcPr>
             <w:tcW w:w="3117" w:type="dxa"/>
           </w:tcPr>
-          <w:p/>
+          <w:p>
+            <w:r>
+              <w:t>SteamDisabled set to true.</w:t>
+            </w:r>
+          </w:p>
         </w:tc>
       </w:tr>
       <w:tr>
@@ -2099,32 +2093,12 @@
                 <w:rFonts w:ascii="Consolas" w:hAnsi="Consolas"/>
               </w:rPr>
             </w:pPr>
-          </w:p>
-        </w:tc>
-        <w:tc>
-          <w:tcPr>
-            <w:tcW w:w="3117" w:type="dxa"/>
-          </w:tcPr>
-          <w:p/>
-        </w:tc>
-        <w:tc>
-          <w:tcPr>
-            <w:tcW w:w="3117" w:type="dxa"/>
-          </w:tcPr>
-          <w:p/>
-        </w:tc>
-      </w:tr>
-      <w:tr>
-        <w:tc>
-          <w:tcPr>
-            <w:tcW w:w="3116" w:type="dxa"/>
-          </w:tcPr>
-          <w:p>
-            <w:pPr>
+            <w:r>
               <w:rPr>
                 <w:rFonts w:ascii="Consolas" w:hAnsi="Consolas"/>
               </w:rPr>
-            </w:pPr>
+              <w:t>NoHud</w:t>
+            </w:r>
           </w:p>
         </w:tc>
         <w:tc>
@@ -2132,9 +2106,9 @@
             <w:tcW w:w="3117" w:type="dxa"/>
           </w:tcPr>
           <w:p>
-            <w:pPr>
-              <w:pStyle w:val="ListParagraph"/>
-            </w:pPr>
+            <w:r>
+              <w:t>Toggles the HUD on and off.</w:t>
+            </w:r>
           </w:p>
         </w:tc>
         <w:tc>
@@ -2159,6 +2133,46 @@
               <w:rPr>
                 <w:rFonts w:ascii="Consolas" w:hAnsi="Consolas"/>
               </w:rPr>
+              <w:t>SteamDisabled</w:t>
+            </w:r>
+          </w:p>
+        </w:tc>
+        <w:tc>
+          <w:tcPr>
+            <w:tcW w:w="3117" w:type="dxa"/>
+          </w:tcPr>
+          <w:p>
+            <w:pPr>
+              <w:pStyle w:val="ListParagraph"/>
+              <w:ind w:left="0"/>
+            </w:pPr>
+            <w:r>
+              <w:t>Disables all leaderboards.</w:t>
+            </w:r>
+          </w:p>
+        </w:tc>
+        <w:tc>
+          <w:tcPr>
+            <w:tcW w:w="3117" w:type="dxa"/>
+          </w:tcPr>
+          <w:p/>
+        </w:tc>
+      </w:tr>
+      <w:tr>
+        <w:tc>
+          <w:tcPr>
+            <w:tcW w:w="3116" w:type="dxa"/>
+          </w:tcPr>
+          <w:p>
+            <w:pPr>
+              <w:rPr>
+                <w:rFonts w:ascii="Consolas" w:hAnsi="Consolas"/>
+              </w:rPr>
+            </w:pPr>
+            <w:r>
+              <w:rPr>
+                <w:rFonts w:ascii="Consolas" w:hAnsi="Consolas"/>
+              </w:rPr>
               <w:t>GetGameInfo</w:t>
             </w:r>
           </w:p>
@@ -2404,15 +2418,7 @@
         <w:annotationRef/>
       </w:r>
       <w:r>
-        <w:t xml:space="preserve">Add </w:t>
-      </w:r>
-      <w:proofErr w:type="gramStart"/>
-      <w:r>
-        <w:t>shit</w:t>
-      </w:r>
-      <w:proofErr w:type="gramEnd"/>
-      <w:r>
-        <w:t xml:space="preserve"> here</w:t>
+        <w:t>Add shit here</w:t>
       </w:r>
     </w:p>
   </w:comment>
@@ -7248,6 +7254,7 @@
     <w:rsid w:val="000E4C20"/>
     <w:rsid w:val="00105130"/>
     <w:rsid w:val="0025105A"/>
+    <w:rsid w:val="002F0D47"/>
     <w:rsid w:val="003F7FB4"/>
     <w:rsid w:val="00417876"/>
     <w:rsid w:val="005052A2"/>

</xml_diff>